<commit_message>
New translations 20240223_mx facilitator manual_5 day ux_onboarding.docx (Spanish)
</commit_message>
<xml_diff>
--- a/translations/parent_text_v2_mexico/es/es_20240223_MX Facilitator Manual_5 Day UX_Onboarding.docx
+++ b/translations/parent_text_v2_mexico/es/es_20240223_MX Facilitator Manual_5 Day UX_Onboarding.docx
@@ -15,7 +15,7 @@
       <w:bookmarkStart w:colFirst="0" w:colLast="0" w:name="_1egqt2p" w:id="0"/>
       <w:bookmarkEnd w:id="0"/>
       <w:r>
-        <w:t xml:space="preserve">Onboarding Session </w:t>
+        <w:t xml:space="preserve">Sesión de Integración </w:t>
       </w:r>
     </w:p>
     <w:tbl>
@@ -806,7 +806,7 @@
               </w:rPr>
             </w:pPr>
             <w:r>
-              <w:t>Introductions</w:t>
+              <w:t>Presentaciones</w:t>
             </w:r>
           </w:p>
           <w:p>
@@ -1107,7 +1107,7 @@
               </w:rPr>
             </w:pPr>
             <w:r>
-              <w:t xml:space="preserve">First parenting skill: self-care</w:t>
+              <w:t xml:space="preserve">Primera habilidad de crianza: autocuidado</w:t>
             </w:r>
           </w:p>
           <w:p>
@@ -1132,7 +1132,7 @@
               </w:rPr>
             </w:pPr>
             <w:r>
-              <w:t xml:space="preserve">Walk through the first lesson of Crianza con Conciencia+ chatbot </w:t>
+              <w:t xml:space="preserve">Revisión general de la primera sesión del chatbot de Crianza con Conciencia+ </w:t>
             </w:r>
           </w:p>
           <w:p>
@@ -1424,7 +1424,7 @@
               <w:pStyle w:val="P68B1DB1-Normal6"/>
             </w:pPr>
             <w:r>
-              <w:t xml:space="preserve">Total Time: 2 hours </w:t>
+              <w:t xml:space="preserve">Tiempo Total: 2 horas </w:t>
             </w:r>
           </w:p>
         </w:tc>
@@ -1572,7 +1572,7 @@
       <w:bookmarkStart w:colFirst="0" w:colLast="0" w:name="_1wyo6p7cur8d" w:id="5"/>
       <w:bookmarkEnd w:id="5"/>
       <w:r>
-        <w:t xml:space="preserve">Preparation Checklist </w:t>
+        <w:t xml:space="preserve">Lista de Preparativos </w:t>
       </w:r>
     </w:p>
     <w:p>
@@ -1584,7 +1584,7 @@
       <w:bookmarkStart w:colFirst="0" w:colLast="0" w:name="_r37v4pmjqyqz" w:id="6"/>
       <w:bookmarkEnd w:id="6"/>
       <w:r>
-        <w:t xml:space="preserve"> Preparing your WhatsApp Support Group </w:t>
+        <w:t xml:space="preserve"> Cómo preparar tu Grupo de Apoyo de WhatsApp </w:t>
       </w:r>
       <w:r>
         <w:drawing>
@@ -1701,7 +1701,7 @@
       <w:bookmarkStart w:colFirst="0" w:colLast="0" w:name="_xb489o28fhds" w:id="7"/>
       <w:bookmarkEnd w:id="7"/>
       <w:r>
-        <w:t xml:space="preserve">1 week before the onboarding session</w:t>
+        <w:t xml:space="preserve">1 Semana Antes de la Sesión de Integración</w:t>
       </w:r>
     </w:p>
     <w:p>
@@ -1717,7 +1717,7 @@
         </w:rPr>
       </w:pPr>
       <w:r>
-        <w:t xml:space="preserve">Read the Facilitator Guide on Formando Conciencia+ </w:t>
+        <w:t xml:space="preserve">Lee la Guía del Facilitador sobre Formando Conciencia+ </w:t>
       </w:r>
     </w:p>
     <w:p>
@@ -1732,7 +1732,7 @@
         </w:rPr>
       </w:pPr>
       <w:r>
-        <w:t xml:space="preserve">Practise the onboarding session with a peer or supervisor</w:t>
+        <w:t xml:space="preserve">Practica la sesión de integración con un compañero o supervisor</w:t>
       </w:r>
     </w:p>
     <w:p>
@@ -1742,7 +1742,7 @@
       <w:bookmarkStart w:colFirst="0" w:colLast="0" w:name="_3pqldxu33ay5" w:id="8"/>
       <w:bookmarkEnd w:id="8"/>
       <w:r>
-        <w:t xml:space="preserve">1 hour before the onboarding session </w:t>
+        <w:t xml:space="preserve">1 Hora Antes de la Sesión de Integración </w:t>
       </w:r>
     </w:p>
     <w:p>
@@ -1758,7 +1758,7 @@
         </w:rPr>
       </w:pPr>
       <w:r>
-        <w:t xml:space="preserve">Download the PowerPoint slide to your laptop </w:t>
+        <w:t xml:space="preserve">Descarga las diapositivas de PowerPoint en tu computadora </w:t>
       </w:r>
     </w:p>
     <w:p>
@@ -1774,7 +1774,7 @@
         </w:rPr>
       </w:pPr>
       <w:r>
-        <w:t xml:space="preserve">Download the </w:t>
+        <w:t xml:space="preserve">Descarga los </w:t>
       </w:r>
       <w:hyperlink r:id="rId13">
         <w:r>
@@ -1786,7 +1786,7 @@
         </w:r>
       </w:hyperlink>
       <w:r>
-        <w:t xml:space="preserve"> embedded in the slides to your laptop </w:t>
+        <w:t xml:space="preserve"> que se encuentran adjuntos en las diapositivas </w:t>
       </w:r>
     </w:p>
     <w:p>
@@ -1801,7 +1801,7 @@
         </w:rPr>
       </w:pPr>
       <w:r>
-        <w:t xml:space="preserve">Go through your PowerPoint slides and videos to make sure everything is working smoothly</w:t>
+        <w:t xml:space="preserve">Repasa tus diapositivas de PowerPoint y los videos para asegurarte de que todo funciona correctamente</w:t>
       </w:r>
     </w:p>
     <w:p>
@@ -2064,7 +2064,7 @@
       <w:bookmarkStart w:colFirst="0" w:colLast="0" w:name="_j3ussms26qbf" w:id="12"/>
       <w:bookmarkEnd w:id="12"/>
       <w:r>
-        <w:t xml:space="preserve">Introductions (5 min) </w:t>
+        <w:t xml:space="preserve">Presentaciones (5 min) </w:t>
       </w:r>
     </w:p>
     <w:p>
@@ -2074,17 +2074,17 @@
       <w:bookmarkStart w:colFirst="0" w:colLast="0" w:name="_hvrt2xm4kc8g" w:id="13"/>
       <w:bookmarkEnd w:id="13"/>
       <w:r>
-        <w:t xml:space="preserve"> Instructions</w:t>
-      </w:r>
-    </w:p>
-    <w:p>
-      <w:r>
-        <w:t xml:space="preserve">Begin by inviting each parent to introduce themselves.</w:t>
-      </w:r>
-    </w:p>
-    <w:p>
-      <w:r>
-        <w:t xml:space="preserve">Ask each parent to share the following:</w:t>
+        <w:t xml:space="preserve"> Instrucciones</w:t>
+      </w:r>
+    </w:p>
+    <w:p>
+      <w:r>
+        <w:t xml:space="preserve">Empieza invitando a cada padre, madre y cuidador a presentarse ante el grupo.</w:t>
+      </w:r>
+    </w:p>
+    <w:p>
+      <w:r>
+        <w:t xml:space="preserve">Pídele a cada participante que comparta lo siguiente:</w:t>
       </w:r>
     </w:p>
     <w:p>
@@ -2100,7 +2100,7 @@
         </w:rPr>
       </w:pPr>
       <w:r>
-        <w:t xml:space="preserve">Their name.</w:t>
+        <w:t xml:space="preserve">Su nombre.</w:t>
       </w:r>
     </w:p>
     <w:p>
@@ -2116,7 +2116,7 @@
         </w:rPr>
       </w:pPr>
       <w:r>
-        <w:t xml:space="preserve">The number of girls, boys or teens they are parenting.</w:t>
+        <w:t xml:space="preserve">El número de niñas, niños o adolescentes que crían.</w:t>
       </w:r>
     </w:p>
     <w:p>
@@ -2131,12 +2131,12 @@
         </w:rPr>
       </w:pPr>
       <w:r>
-        <w:t xml:space="preserve">One activity they enjoy doing with their children.</w:t>
-      </w:r>
-    </w:p>
-    <w:p>
-      <w:r>
-        <w:t xml:space="preserve">Encourage everyone to participate, and ensure that each person has the opportunity to share.</w:t>
+        <w:t xml:space="preserve">Una actividad que les guste hacer con sus niños, niñas o adolescentes.</w:t>
+      </w:r>
+    </w:p>
+    <w:p>
+      <w:r>
+        <w:t xml:space="preserve">Anima a todos a participar y asegúrate de que cada persona tenga la oportunidad de compartir.</w:t>
       </w:r>
     </w:p>
     <w:p>
@@ -2146,7 +2146,7 @@
       <w:bookmarkStart w:colFirst="0" w:colLast="0" w:name="_b4tmv9c155wv" w:id="14"/>
       <w:bookmarkEnd w:id="14"/>
       <w:r>
-        <w:t xml:space="preserve">Getting to know each other (5 min)  </w:t>
+        <w:t xml:space="preserve">Conociéndonos (5 min)  </w:t>
       </w:r>
     </w:p>
     <w:p>
@@ -2906,7 +2906,7 @@
     </w:p>
     <w:p>
       <w:r>
-        <w:t xml:space="preserve">In addition to the 5 daily lessons, parents will also have access to: </w:t>
+        <w:t xml:space="preserve">Además de las 5 sesiones diarias, los participantes también tendrán acceso a: </w:t>
       </w:r>
     </w:p>
     <w:p>
@@ -2922,7 +2922,7 @@
         </w:rPr>
       </w:pPr>
       <w:r>
-        <w:t xml:space="preserve">Playful activity to do with their girl, boy, or teen at the end of each lesson </w:t>
+        <w:t xml:space="preserve">Actividades lúdicas para hacer con su niña, niño o adolescente al final de cada sesión </w:t>
       </w:r>
     </w:p>
     <w:p>
@@ -2937,7 +2937,7 @@
         </w:rPr>
       </w:pPr>
       <w:r>
-        <w:t xml:space="preserve">Access to resources if they need support with substance abuse, mental health, violence, or sexual violence</w:t>
+        <w:t xml:space="preserve">Recursos adicionales si necesitan ayuda con situaciones de abuso de sustancias, salud mental, violencia o violencia sexual</w:t>
       </w:r>
     </w:p>
     <w:p>
@@ -3103,7 +3103,7 @@
     </w:p>
     <w:p>
       <w:r>
-        <w:t xml:space="preserve">Participants will experience how the Crianza con Conciencia+ chatbot works later in this onboarding session when you complete the first Crianza con Conciencia+ activities together. </w:t>
+        <w:t xml:space="preserve">Los participantes experimentarán cómo funciona Crianza con Conciencia+ chatbot más adelante en esta sesión de integración cuando realicen juntos las primeras actividades de Crianza con Conciencia+. </w:t>
       </w:r>
     </w:p>
     <w:p>
@@ -3114,7 +3114,7 @@
         <w:pStyle w:val="P68B1DB1-Normal8"/>
       </w:pPr>
       <w:r>
-        <w:t xml:space="preserve">Overview of the 5 days in Crianza con Conciencia+ </w:t>
+        <w:t xml:space="preserve">Resumen de los 5 días en Crianza con Conciencia+ </w:t>
       </w:r>
     </w:p>
     <w:p>
@@ -3229,7 +3229,7 @@
               <w:pStyle w:val="P68B1DB1-Normal6"/>
             </w:pPr>
             <w:r>
-              <w:t xml:space="preserve">Day </w:t>
+              <w:t xml:space="preserve">Día </w:t>
             </w:r>
           </w:p>
         </w:tc>
@@ -3311,7 +3311,7 @@
               <w:pStyle w:val="P68B1DB1-Normal6"/>
             </w:pPr>
             <w:r>
-              <w:t xml:space="preserve">In-person session </w:t>
+              <w:t xml:space="preserve">Sesión presencial </w:t>
             </w:r>
           </w:p>
         </w:tc>
@@ -3406,7 +3406,7 @@
               <w:pStyle w:val="P68B1DB1-Normal6"/>
             </w:pPr>
             <w:r>
-              <w:t xml:space="preserve">Lessons on Chatbot </w:t>
+              <w:t xml:space="preserve">Sesiones en el Chatbot </w:t>
             </w:r>
           </w:p>
         </w:tc>
@@ -3501,7 +3501,7 @@
               <w:pStyle w:val="P68B1DB1-Normal6"/>
             </w:pPr>
             <w:r>
-              <w:t xml:space="preserve">Discussion on WhatsApp Support Group moderated by Facilitator</w:t>
+              <w:t xml:space="preserve">Discusión en el Grupo de Apoyo de WhatsApp moderado por el Facilitador</w:t>
             </w:r>
           </w:p>
         </w:tc>
@@ -3575,7 +3575,7 @@
               <w:jc w:val="left"/>
             </w:pPr>
             <w:r>
-              <w:t xml:space="preserve">Onboarding Session </w:t>
+              <w:t xml:space="preserve">Sesión de Integración </w:t>
             </w:r>
           </w:p>
           <w:p>
@@ -3601,7 +3601,7 @@
               <w:pStyle w:val="P68B1DB1-Normal10"/>
             </w:pPr>
             <w:r>
-              <w:t xml:space="preserve">2 hours</w:t>
+              <w:t xml:space="preserve">2 horas</w:t>
             </w:r>
           </w:p>
         </w:tc>
@@ -3635,7 +3635,7 @@
               <w:jc w:val="left"/>
             </w:pPr>
             <w:r>
-              <w:t xml:space="preserve">Spending one-on-one time </w:t>
+              <w:t xml:space="preserve">Pasar Tiempo Uno a Uno </w:t>
             </w:r>
           </w:p>
           <w:p>
@@ -3695,7 +3695,7 @@
               <w:jc w:val="left"/>
             </w:pPr>
             <w:r>
-              <w:t xml:space="preserve">Welcome and Introductions </w:t>
+              <w:t xml:space="preserve">Bienvenida y Presentaciones </w:t>
             </w:r>
           </w:p>
           <w:p>
@@ -3826,7 +3826,7 @@
               <w:jc w:val="left"/>
             </w:pPr>
             <w:r>
-              <w:t xml:space="preserve">Give Praise </w:t>
+              <w:t xml:space="preserve">Dar Reconocimiento y Halagar </w:t>
             </w:r>
           </w:p>
           <w:p>
@@ -3988,7 +3988,7 @@
               <w:jc w:val="left"/>
             </w:pPr>
             <w:r>
-              <w:t xml:space="preserve">Create a routine for one-on-one time</w:t>
+              <w:t xml:space="preserve">Crear una Rutina para el Tiempo Uno a Uno</w:t>
             </w:r>
           </w:p>
           <w:p>
@@ -4048,7 +4048,7 @@
               <w:jc w:val="left"/>
             </w:pPr>
             <w:r>
-              <w:t xml:space="preserve">Discussion on self-talk </w:t>
+              <w:t xml:space="preserve">Discusión sobre el Diálogo Interno </w:t>
             </w:r>
           </w:p>
           <w:p>
@@ -4179,7 +4179,7 @@
               <w:jc w:val="left"/>
             </w:pPr>
             <w:r>
-              <w:t xml:space="preserve">Noticing Feels during one-on-one time </w:t>
+              <w:t xml:space="preserve">Identificar Emociones y Sentimientos durante el Tiempo Uno a Uno </w:t>
             </w:r>
           </w:p>
           <w:p>
@@ -4341,7 +4341,7 @@
               <w:jc w:val="left"/>
             </w:pPr>
             <w:r>
-              <w:t xml:space="preserve">Keeping Calm when we are Stressed </w:t>
+              <w:t xml:space="preserve">Mantener la Calma Cuando Haya Estrés </w:t>
             </w:r>
           </w:p>
           <w:p>
@@ -4401,7 +4401,7 @@
               <w:jc w:val="left"/>
             </w:pPr>
             <w:r>
-              <w:t xml:space="preserve">Saying Goodbye </w:t>
+              <w:t xml:space="preserve">Despedida </w:t>
             </w:r>
           </w:p>
           <w:p>
@@ -4462,7 +4462,7 @@
       <w:bookmarkStart w:colFirst="0" w:colLast="0" w:name="_2afmg28" w:id="22"/>
       <w:bookmarkEnd w:id="22"/>
       <w:r>
-        <w:t xml:space="preserve">Getting Started with Crianza con Conciencia+ chatbot </w:t>
+        <w:t xml:space="preserve">Primeros Pasos para usar el chatbot de Crianza con Conciencia+ </w:t>
       </w:r>
       <w:r>
         <mc:AlternateContent>
@@ -4893,7 +4893,7 @@
         <w:jc w:val="left"/>
       </w:pPr>
       <w:r>
-        <w:t xml:space="preserve">Where and how to insert a sim card and ensure it properly works once the phone is switched on.</w:t>
+        <w:t xml:space="preserve">Dónde y cómo insertar una tarjeta sim y asegurarse de que funciona correctamente una vez prendido el teléfono.</w:t>
       </w:r>
     </w:p>
     <w:p>
@@ -4967,7 +4967,7 @@
         <w:jc w:val="left"/>
       </w:pPr>
       <w:r>
-        <w:t xml:space="preserve">How to increase and decrease phone brightness.</w:t>
+        <w:t xml:space="preserve">Cómo aumentar y disminuir el brillo del teléfono.</w:t>
       </w:r>
     </w:p>
     <w:p>
@@ -5731,7 +5731,7 @@
       <w:bookmarkStart w:colFirst="0" w:colLast="0" w:name="_39kk8xu" w:id="26"/>
       <w:bookmarkEnd w:id="26"/>
       <w:r>
-        <w:t xml:space="preserve">       Crianza con Conciencia+ chatbot Onboarding (15 min) </w:t>
+        <w:t xml:space="preserve">       Integración a Crianza con Conciencia+ chatbot (15 min) </w:t>
       </w:r>
     </w:p>
     <w:p>
@@ -5861,7 +5861,7 @@
         </w:rPr>
       </w:pPr>
       <w:r>
-        <w:t xml:space="preserve">Save the Crianza con Conciencia+ chatbot phone number (+6-012-292-7434</w:t>
+        <w:t xml:space="preserve">Guarda el número de teléfono del chatbot de Crianza con Conciencia+ (+6-012-292-7434</w:t>
       </w:r>
       <w:r>
         <w:rPr>
@@ -5870,7 +5870,7 @@
         <w:t xml:space="preserve">) </w:t>
       </w:r>
       <w:r>
-        <w:t xml:space="preserve">as a contact.</w:t>
+        <w:t xml:space="preserve">como contacto.</w:t>
       </w:r>
     </w:p>
     <w:p>
@@ -5894,7 +5894,7 @@
         </w:rPr>
       </w:pPr>
       <w:r>
-        <w:t xml:space="preserve">Open WhatsApp, search for ‘Crianza con Conciencia+’ and start a chat by typing INICIAR. </w:t>
+        <w:t xml:space="preserve">Abre WhatsApp, busca "Crianza con Conciencia+" e inicia un chat escribiendo INICIAR. </w:t>
       </w:r>
     </w:p>
     <w:p>
@@ -6454,7 +6454,7 @@
         <w:jc w:val="both"/>
       </w:pPr>
       <w:r>
-        <w:t xml:space="preserve">State </w:t>
+        <w:t xml:space="preserve">Estado </w:t>
       </w:r>
     </w:p>
     <w:p>
@@ -6987,25 +6987,22 @@
         </w:rPr>
       </w:pPr>
       <w:r>
-        <w:t xml:space="preserve">Select this option if reading is challenging for you, and you </w:t>
+        <w:t xml:space="preserve">Selecciona esta opción si leer representa un reto para ti, y </w:t>
       </w:r>
       <w:r>
         <w:rPr>
           <w:b w:val="1"/>
         </w:rPr>
-        <w:t>don</w:t>
-      </w:r>
-      <w:r>
-        <w:t>’</w:t>
+        <w:t>no</w:t>
       </w:r>
       <w:r>
         <w:rPr>
           <w:b w:val="1"/>
         </w:rPr>
-        <w:t xml:space="preserve">t </w:t>
-      </w:r>
-      <w:r>
-        <w:t xml:space="preserve">need to save data </w:t>
+        <w:t xml:space="preserve"> </w:t>
+      </w:r>
+      <w:r>
+        <w:t xml:space="preserve">necesitas cuidar tu uso de datos móviles </w:t>
       </w:r>
     </w:p>
     <w:p>
@@ -7034,16 +7031,16 @@
         <w:ind w:left="2880" w:hanging="360"/>
       </w:pPr>
       <w:r>
-        <w:t xml:space="preserve">Select this option if reading is challenging for you, and you </w:t>
+        <w:t xml:space="preserve">Selecciona esta opción si leer representa un reto para ti, y </w:t>
       </w:r>
       <w:r>
         <w:rPr>
           <w:b w:val="1"/>
         </w:rPr>
-        <w:t xml:space="preserve">do </w:t>
-      </w:r>
-      <w:r>
-        <w:t xml:space="preserve">need to save data </w:t>
+        <w:t xml:space="preserve">sí </w:t>
+      </w:r>
+      <w:r>
+        <w:t xml:space="preserve">necesitas cuidar tu uso de datos móviles </w:t>
       </w:r>
     </w:p>
     <w:p>
@@ -7072,25 +7069,25 @@
         <w:ind w:left="2880" w:hanging="360"/>
       </w:pPr>
       <w:r>
-        <w:t xml:space="preserve">Select this option if reading is </w:t>
+        <w:t xml:space="preserve">Selecciona esta opción si leer </w:t>
       </w:r>
       <w:r>
         <w:rPr>
           <w:b w:val="1"/>
         </w:rPr>
-        <w:t xml:space="preserve">NOT </w:t>
-      </w:r>
-      <w:r>
-        <w:t xml:space="preserve">challenging for you, and you </w:t>
+        <w:t>NO</w:t>
+      </w:r>
+      <w:r>
+        <w:t xml:space="preserve"> representa un reto para ti, y </w:t>
       </w:r>
       <w:r>
         <w:rPr>
           <w:b w:val="1"/>
         </w:rPr>
-        <w:t xml:space="preserve">do </w:t>
-      </w:r>
-      <w:r>
-        <w:t xml:space="preserve">need to save data </w:t>
+        <w:t>sí</w:t>
+      </w:r>
+      <w:r>
+        <w:t xml:space="preserve">necesitas cuidar tu uso de datos móviles </w:t>
       </w:r>
     </w:p>
     <w:p>
@@ -7171,7 +7168,7 @@
       <w:bookmarkStart w:colFirst="0" w:colLast="0" w:name="_pawwx4g76cxe" w:id="29"/>
       <w:bookmarkEnd w:id="29"/>
       <w:r>
-        <w:t xml:space="preserve">First Parenting Skill: Self-care (5 min) </w:t>
+        <w:t xml:space="preserve">Primera Habilidad de Crianza: El Autocuidado (5 min) </w:t>
       </w:r>
     </w:p>
     <w:p>
@@ -7184,7 +7181,7 @@
       <w:bookmarkStart w:colFirst="0" w:colLast="0" w:name="_jw0gg29mjqww" w:id="30"/>
       <w:bookmarkEnd w:id="30"/>
       <w:r>
-        <w:t xml:space="preserve">Instructions </w:t>
+        <w:t xml:space="preserve">Instrucciones </w:t>
       </w:r>
       <w:commentRangeStart w:id="5"/>
       <w:commentRangeStart w:id="6"/>
@@ -7194,7 +7191,7 @@
             <w:color w:val="1155cc"/>
             <w:u w:val="single"/>
           </w:rPr>
-          <w:t>(Slide)</w:t>
+          <w:t>(Diapositiva)</w:t>
         </w:r>
       </w:hyperlink>
       <w:commentRangeEnd w:id="5"/>
@@ -7211,7 +7208,7 @@
         <w:ind w:left="0" w:firstLine="0"/>
       </w:pPr>
       <w:r>
-        <w:t xml:space="preserve">Share with the parents that we will begin Crianza con Conciencia+ by learning a short relaxation exercise. </w:t>
+        <w:t xml:space="preserve">Comparte con los padres, las madres y los cuidadores que comenzaremos Crianza con Conciencia+ aprendiendo un breve ejercicio de relajación. </w:t>
       </w:r>
     </w:p>
     <w:p>
@@ -7219,7 +7216,7 @@
         <w:ind w:left="0" w:firstLine="0"/>
       </w:pPr>
       <w:r>
-        <w:t xml:space="preserve">Parenting can be hard, and it is useful to learn a relaxation exercise that parents can use whenever they feel stressed or angry. Es una gran herramienta de crianza y una habilidad para la vida. </w:t>
+        <w:t xml:space="preserve">La crianza puede ser difícil y es útil aprender un ejercicio de relajación que los padres, las madres y las personas cuidadoras puedan usar siempre que sientan enojo o estrés. Es una gran herramienta de crianza y una habilidad para la vida. </w:t>
       </w:r>
     </w:p>
     <w:p>
@@ -7253,7 +7250,7 @@
       <w:bookmarkStart w:colFirst="0" w:colLast="0" w:name="_bkl329a0zse6" w:id="31"/>
       <w:bookmarkEnd w:id="31"/>
       <w:r>
-        <w:t xml:space="preserve">Walk through the first lesson of Crianza con Conciencia+ chatbot (5 min) </w:t>
+        <w:t xml:space="preserve">Revisión general de la primera sesión de Crianza con Conciencia+ chatbot (5 min) </w:t>
       </w:r>
     </w:p>
     <w:p>
@@ -7268,7 +7265,7 @@
     </w:p>
     <w:p>
       <w:r>
-        <w:t xml:space="preserve">Parents will explore the first lesson on the chatbot to understand what is typically included in a lesson within Crianza con Conciencia+.</w:t>
+        <w:t xml:space="preserve">Padres, madres y cuidadores explorarán la primera sesión en el chatbot para ver qué se incluye normalmente en una sesión de Crianza con Conciencia+.</w:t>
       </w:r>
     </w:p>
     <w:p>
@@ -7278,11 +7275,11 @@
       <w:bookmarkStart w:colFirst="0" w:colLast="0" w:name="_fixa33wn5g32" w:id="33"/>
       <w:bookmarkEnd w:id="33"/>
       <w:r>
-        <w:t xml:space="preserve">Instructions </w:t>
+        <w:t xml:space="preserve">Instrucciones </w:t>
       </w:r>
       <w:commentRangeStart w:id="7"/>
       <w:r>
-        <w:t>(Slide)</w:t>
+        <w:t>(Diapositiva)</w:t>
       </w:r>
       <w:commentRangeEnd w:id="7"/>
       <w:r>
@@ -7291,17 +7288,17 @@
     </w:p>
     <w:p>
       <w:r>
-        <w:t xml:space="preserve">Ask the parents to take a moment and complete the first lesson “Spending one-on-one time with my girl or boy/teen”, on their phones. Remind them that it’s not about getting the right answers on the quiz in the lesson, we are all here to learn together. </w:t>
-      </w:r>
-    </w:p>
-    <w:p>
-      <w:r>
-        <w:t xml:space="preserve">After completing the lesson, ask the parents to share their experiences with the group. Discuss what was included in the lesson and any insights you gained.</w:t>
-      </w:r>
-    </w:p>
-    <w:p>
-      <w:r>
-        <w:t xml:space="preserve">Share with the parents that </w:t>
+        <w:t xml:space="preserve">Pídele a los padres, madres y cuidadores que se tomen un momento y completen la primera sesión, "Pasar Tiempo Uno a Uno con Mi Niña o Niño/Adolescente" en sus teléfonos. Recuérdales que no se trata de obtener cada una de las respuestas correctas en el cuestionario de la sesión, sino que todos estamos aquí para aprender juntos. </w:t>
+      </w:r>
+    </w:p>
+    <w:p>
+      <w:r>
+        <w:t xml:space="preserve">Tras completar la lección, pide que compartan sus experiencias con el resto del grupo. Discute los temas que se incluyeron en la sesión y las ideas que surgieron.</w:t>
+      </w:r>
+    </w:p>
+    <w:p>
+      <w:r>
+        <w:t xml:space="preserve">Comparte los siguientes puntos con los padres, las madres y personas cuidadores </w:t>
       </w:r>
     </w:p>
     <w:p>
@@ -7317,7 +7314,7 @@
         </w:rPr>
       </w:pPr>
       <w:r>
-        <w:t xml:space="preserve">While not every lesson will feature quizzes and comics, each lesson will include tips for them. </w:t>
+        <w:t xml:space="preserve">Aunque no todas las sesiones incluirán cuestionarios y cómics, cada una de ellas incluirá tips o consejos. </w:t>
       </w:r>
     </w:p>
     <w:p>
@@ -7332,7 +7329,7 @@
         </w:rPr>
       </w:pPr>
       <w:r>
-        <w:t xml:space="preserve">Everyone’s lesson will look a little different, as the lessons are personalised to the parent’s profile. </w:t>
+        <w:t xml:space="preserve">La sesión de cada persona será un poco diferente, ya que se personalizan según el perfil de los padres, madres o cuidadores. </w:t>
       </w:r>
     </w:p>
     <w:p>
@@ -7731,7 +7728,7 @@
       <w:bookmarkStart w:colFirst="0" w:colLast="0" w:name="_3zbrlo5pttya" w:id="41"/>
       <w:bookmarkEnd w:id="41"/>
       <w:r>
-        <w:t>Overview</w:t>
+        <w:t>Resumen</w:t>
       </w:r>
     </w:p>
     <w:p>
@@ -7949,7 +7946,7 @@
         <w:rPr>
           <w:b w:val="1"/>
         </w:rPr>
-        <w:t xml:space="preserve">Some helpful ground rules may include: </w:t>
+        <w:t xml:space="preserve">Algunas reglas básicas útiles pueden ser: </w:t>
       </w:r>
       <w:r>
         <w:drawing>
@@ -8771,7 +8768,7 @@
       <w:bookmarkStart w:colFirst="0" w:colLast="0" w:name="_2trrmrcjhgfl" w:id="50"/>
       <w:bookmarkEnd w:id="50"/>
       <w:r>
-        <w:t xml:space="preserve">Instructions </w:t>
+        <w:t xml:space="preserve">Instrucciones </w:t>
       </w:r>
       <w:commentRangeStart w:id="9"/>
       <w:hyperlink r:id="rId31">
@@ -8780,7 +8777,7 @@
             <w:color w:val="1155cc"/>
             <w:u w:val="single"/>
           </w:rPr>
-          <w:t>(Slide)</w:t>
+          <w:t>(Diapositiva)</w:t>
         </w:r>
       </w:hyperlink>
       <w:commentRangeEnd w:id="9"/>
@@ -8790,7 +8787,7 @@
     </w:p>
     <w:p>
       <w:r>
-        <w:t xml:space="preserve">Ask the parents if they have any questions: </w:t>
+        <w:t xml:space="preserve">Pregúntale a los padres, madres y cuidadores si tienen alguna duda sobre: </w:t>
       </w:r>
     </w:p>
     <w:p>
@@ -8861,7 +8858,7 @@
       <w:bookmarkStart w:colFirst="0" w:colLast="0" w:name="_v1gk9u4k718o" w:id="51"/>
       <w:bookmarkEnd w:id="51"/>
       <w:r>
-        <w:t xml:space="preserve">Connecting Formando Conciecnia+ and Parent ID (10min) </w:t>
+        <w:t xml:space="preserve">Conectar Formando Conciencia+ y Parent ID (10min) </w:t>
       </w:r>
     </w:p>
     <w:p>
@@ -9368,7 +9365,7 @@
     </w:p>
     <w:p>
       <w:r>
-        <w:t xml:space="preserve">Thank participants for the commitment they have made to each other by coming to the group! </w:t>
+        <w:t xml:space="preserve">¡Agradece a los participantes por el compromiso que han adquirido entre ellos al venir al grupo! </w:t>
       </w:r>
     </w:p>
     <w:sectPr>
@@ -9720,7 +9717,7 @@
         <w:pStyle w:val="P68B1DB1-Normal14"/>
       </w:pPr>
       <w:r>
-        <w:t xml:space="preserve">Add slide link</w:t>
+        <w:t xml:space="preserve">Añadir enlace a la diapositiva</w:t>
       </w:r>
     </w:p>
   </w:comment>

</xml_diff>